<commit_message>
Updated doc and PDF
</commit_message>
<xml_diff>
--- a/13051097Tutorial5.docx
+++ b/13051097Tutorial5.docx
@@ -2,6 +2,19 @@
 <file path=word/document.xml><?xml version="1.0" encoding="utf-8"?>
 <w:document xmlns:wpc="http://schemas.microsoft.com/office/word/2010/wordprocessingCanvas" xmlns:cx="http://schemas.microsoft.com/office/drawing/2014/chartex" xmlns:cx1="http://schemas.microsoft.com/office/drawing/2015/9/8/chartex" xmlns:cx2="http://schemas.microsoft.com/office/drawing/2015/10/21/chartex" xmlns:cx3="http://schemas.microsoft.com/office/drawing/2016/5/9/chartex" xmlns:cx4="http://schemas.microsoft.com/office/drawing/2016/5/10/chartex" xmlns:cx5="http://schemas.microsoft.com/office/drawing/2016/5/11/chartex" xmlns:cx6="http://schemas.microsoft.com/office/drawing/2016/5/12/chartex" xmlns:cx7="http://schemas.microsoft.com/office/drawing/2016/5/13/chartex" xmlns:cx8="http://schemas.microsoft.com/office/drawing/2016/5/14/chartex" xmlns:mc="http://schemas.openxmlformats.org/markup-compatibility/2006" xmlns:aink="http://schemas.microsoft.com/office/drawing/2016/ink" xmlns:am3d="http://schemas.microsoft.com/office/drawing/2017/model3d" xmlns:o="urn:schemas-microsoft-com:office:office" xmlns:r="http://schemas.openxmlformats.org/officeDocument/2006/relationships" xmlns:m="http://schemas.openxmlformats.org/officeDocument/2006/math" xmlns:v="urn:schemas-microsoft-com:vml" xmlns:wp14="http://schemas.microsoft.com/office/word/2010/wordprocessingDrawing" xmlns:wp="http://schemas.openxmlformats.org/drawingml/2006/wordprocessingDrawing" xmlns:w10="urn:schemas-microsoft-com:office:word" xmlns:w="http://schemas.openxmlformats.org/wordprocessingml/2006/main" xmlns:w14="http://schemas.microsoft.com/office/word/2010/wordml" xmlns:w15="http://schemas.microsoft.com/office/word/2012/wordml" xmlns:w16cid="http://schemas.microsoft.com/office/word/2016/wordml/cid" xmlns:w16se="http://schemas.microsoft.com/office/word/2015/wordml/symex" xmlns:wpg="http://schemas.microsoft.com/office/word/2010/wordprocessingGroup" xmlns:wpi="http://schemas.microsoft.com/office/word/2010/wordprocessingInk" xmlns:wne="http://schemas.microsoft.com/office/word/2006/wordml" xmlns:wps="http://schemas.microsoft.com/office/word/2010/wordprocessingShape" mc:Ignorable="w14 w15 w16se w16cid wp14">
   <w:body>
+    <w:p>
+      <w:r>
+        <w:t xml:space="preserve">Git repository for this tutorial: </w:t>
+      </w:r>
+      <w:hyperlink r:id="rId6" w:history="1">
+        <w:r>
+          <w:rPr>
+            <w:rStyle w:val="Hyperlink"/>
+          </w:rPr>
+          <w:t>https://github.com/ArcanFire/159251-Tutorial5</w:t>
+        </w:r>
+      </w:hyperlink>
+    </w:p>
     <w:p>
       <w:r>
         <w:t>Screenshot of build first failing because of permissions:</w:t>
@@ -28,7 +41,7 @@
                     <pic:cNvPicPr/>
                   </pic:nvPicPr>
                   <pic:blipFill>
-                    <a:blip r:embed="rId6"/>
+                    <a:blip r:embed="rId7"/>
                     <a:stretch>
                       <a:fillRect/>
                     </a:stretch>
@@ -87,7 +100,7 @@
                     <pic:cNvPicPr/>
                   </pic:nvPicPr>
                   <pic:blipFill>
-                    <a:blip r:embed="rId7"/>
+                    <a:blip r:embed="rId8"/>
                     <a:stretch>
                       <a:fillRect/>
                     </a:stretch>
@@ -112,8 +125,10 @@
     <w:p/>
     <w:p/>
     <w:p/>
-    <w:p/>
-    <w:p/>
+    <w:p>
+      <w:bookmarkStart w:id="0" w:name="_GoBack"/>
+      <w:bookmarkEnd w:id="0"/>
+    </w:p>
     <w:p>
       <w:r>
         <w:lastRenderedPageBreak/>
@@ -141,7 +156,7 @@
                     <pic:cNvPicPr/>
                   </pic:nvPicPr>
                   <pic:blipFill>
-                    <a:blip r:embed="rId8"/>
+                    <a:blip r:embed="rId9"/>
                     <a:stretch>
                       <a:fillRect/>
                     </a:stretch>
@@ -161,8 +176,6 @@
           </wp:inline>
         </w:drawing>
       </w:r>
-      <w:bookmarkStart w:id="0" w:name="_GoBack"/>
-      <w:bookmarkEnd w:id="0"/>
     </w:p>
     <w:p>
       <w:r>
@@ -185,7 +198,7 @@
                     <pic:cNvPicPr/>
                   </pic:nvPicPr>
                   <pic:blipFill>
-                    <a:blip r:embed="rId9"/>
+                    <a:blip r:embed="rId10"/>
                     <a:stretch>
                       <a:fillRect/>
                     </a:stretch>
@@ -207,7 +220,7 @@
       </w:r>
     </w:p>
     <w:sectPr>
-      <w:headerReference w:type="default" r:id="rId10"/>
+      <w:headerReference w:type="default" r:id="rId11"/>
       <w:pgSz w:w="11906" w:h="16838"/>
       <w:pgMar w:top="1440" w:right="1440" w:bottom="1440" w:left="1440" w:header="708" w:footer="708" w:gutter="0"/>
       <w:cols w:space="708"/>
@@ -756,6 +769,29 @@
     <w:uiPriority w:val="99"/>
     <w:rsid w:val="00ED418B"/>
   </w:style>
+  <w:style w:type="character" w:styleId="Hyperlink">
+    <w:name w:val="Hyperlink"/>
+    <w:basedOn w:val="DefaultParagraphFont"/>
+    <w:uiPriority w:val="99"/>
+    <w:unhideWhenUsed/>
+    <w:rsid w:val="00B67572"/>
+    <w:rPr>
+      <w:color w:val="0563C1" w:themeColor="hyperlink"/>
+      <w:u w:val="single"/>
+    </w:rPr>
+  </w:style>
+  <w:style w:type="character" w:styleId="UnresolvedMention">
+    <w:name w:val="Unresolved Mention"/>
+    <w:basedOn w:val="DefaultParagraphFont"/>
+    <w:uiPriority w:val="99"/>
+    <w:semiHidden/>
+    <w:unhideWhenUsed/>
+    <w:rsid w:val="00B67572"/>
+    <w:rPr>
+      <w:color w:val="605E5C"/>
+      <w:shd w:val="clear" w:color="auto" w:fill="E1DFDD"/>
+    </w:rPr>
+  </w:style>
 </w:styles>
 </file>
 

</xml_diff>